<commit_message>
modify android demo and doc
</commit_message>
<xml_diff>
--- a/android/doc/Android厂商APP帐号功能接入.docx
+++ b/android/doc/Android厂商APP帐号功能接入.docx
@@ -7788,120 +7788,13 @@
         <w:jc w:val="left"/>
         <w:rPr>
           <w:rFonts w:ascii="微软雅黑" w:eastAsia="微软雅黑" w:hAnsi="微软雅黑"/>
-          <w:b/>
-        </w:rPr>
-      </w:pPr>
-      <w:r>
-        <w:rPr>
-          <w:rFonts w:ascii="微软雅黑" w:eastAsia="微软雅黑" w:hAnsi="微软雅黑"/>
-          <w:b/>
-        </w:rPr>
-        <w:t>tvsManageDevice</w:t>
-      </w:r>
-    </w:p>
-    <w:p>
-      <w:pPr>
-        <w:widowControl/>
-        <w:jc w:val="left"/>
-        <w:rPr>
-          <w:rFonts w:ascii="微软雅黑" w:eastAsia="微软雅黑" w:hAnsi="微软雅黑"/>
-        </w:rPr>
-      </w:pPr>
-      <w:r>
-        <w:rPr>
-          <w:rFonts w:ascii="微软雅黑" w:eastAsia="微软雅黑" w:hAnsi="微软雅黑" w:hint="eastAsia"/>
-        </w:rPr>
-        <w:t>TVS设备和帐号绑定接口</w:t>
-      </w:r>
-    </w:p>
-    <w:p>
-      <w:pPr>
-        <w:widowControl/>
-        <w:jc w:val="left"/>
-        <w:rPr>
-          <w:rFonts w:ascii="微软雅黑" w:eastAsia="微软雅黑" w:hAnsi="微软雅黑"/>
-        </w:rPr>
-      </w:pPr>
-      <w:r>
-        <w:rPr>
-          <w:rFonts w:ascii="微软雅黑" w:eastAsia="微软雅黑" w:hAnsi="微软雅黑"/>
-        </w:rPr>
-        <w:t>void tvsManageDevice(Context context, EManageType manageType, ELoginPlatform platform, String productId, String dsn, BindingListener listener)</w:t>
-      </w:r>
-      <w:r>
-        <w:rPr>
-          <w:rFonts w:ascii="微软雅黑" w:eastAsia="微软雅黑" w:hAnsi="微软雅黑"/>
-        </w:rPr>
-        <w:t xml:space="preserve"> </w:t>
-      </w:r>
-    </w:p>
-    <w:p>
-      <w:pPr>
-        <w:widowControl/>
-        <w:jc w:val="left"/>
-        <w:rPr>
-          <w:rFonts w:ascii="微软雅黑" w:eastAsia="微软雅黑" w:hAnsi="微软雅黑"/>
-        </w:rPr>
-      </w:pPr>
-      <w:r>
-        <w:rPr>
-          <w:rFonts w:ascii="微软雅黑" w:eastAsia="微软雅黑" w:hAnsi="微软雅黑" w:hint="eastAsia"/>
-        </w:rPr>
-        <w:t>参数</w:t>
-      </w:r>
-    </w:p>
-    <w:p>
-      <w:pPr>
-        <w:widowControl/>
-        <w:jc w:val="left"/>
-        <w:rPr>
-          <w:rFonts w:ascii="微软雅黑" w:eastAsia="微软雅黑" w:hAnsi="微软雅黑"/>
-        </w:rPr>
-      </w:pPr>
-      <w:r>
-        <w:rPr>
-          <w:rFonts w:ascii="微软雅黑" w:eastAsia="微软雅黑" w:hAnsi="微软雅黑" w:hint="eastAsia"/>
-        </w:rPr>
-        <w:t>c</w:t>
-      </w:r>
-      <w:r>
-        <w:rPr>
-          <w:rFonts w:ascii="微软雅黑" w:eastAsia="微软雅黑" w:hAnsi="微软雅黑"/>
-        </w:rPr>
-        <w:t>ontext</w:t>
-      </w:r>
-      <w:r>
-        <w:rPr>
-          <w:rFonts w:ascii="微软雅黑" w:eastAsia="微软雅黑" w:hAnsi="微软雅黑" w:hint="eastAsia"/>
-        </w:rPr>
-        <w:t>：Application的上下文</w:t>
-      </w:r>
-    </w:p>
-    <w:p>
-      <w:pPr>
-        <w:widowControl/>
-        <w:jc w:val="left"/>
-        <w:rPr>
-          <w:rFonts w:ascii="微软雅黑" w:eastAsia="微软雅黑" w:hAnsi="微软雅黑"/>
-        </w:rPr>
-      </w:pPr>
-      <w:r>
-        <w:rPr>
-          <w:rFonts w:ascii="微软雅黑" w:eastAsia="微软雅黑" w:hAnsi="微软雅黑" w:hint="eastAsia"/>
-        </w:rPr>
-        <w:t>m</w:t>
-      </w:r>
-      <w:r>
-        <w:rPr>
-          <w:rFonts w:ascii="微软雅黑" w:eastAsia="微软雅黑" w:hAnsi="微软雅黑"/>
-        </w:rPr>
-        <w:t>anageType</w:t>
-      </w:r>
-      <w:r>
-        <w:rPr>
-          <w:rFonts w:ascii="微软雅黑" w:eastAsia="微软雅黑" w:hAnsi="微软雅黑" w:hint="eastAsia"/>
-        </w:rPr>
-        <w:t>：设备与帐号操作类型</w:t>
+        </w:rPr>
+      </w:pPr>
+      <w:r>
+        <w:rPr>
+          <w:rFonts w:ascii="微软雅黑" w:eastAsia="微软雅黑" w:hAnsi="微软雅黑"/>
+        </w:rPr>
+        <w:t>pushDeviceInfos</w:t>
       </w:r>
     </w:p>
     <w:p>
@@ -7915,165 +7808,9 @@
       </w:pPr>
       <w:r>
         <w:rPr>
-          <w:rFonts w:ascii="微软雅黑" w:eastAsia="微软雅黑" w:hAnsi="微软雅黑"/>
-        </w:rPr>
-        <w:t>E</w:t>
-      </w:r>
-      <w:r>
-        <w:rPr>
-          <w:rFonts w:ascii="微软雅黑" w:eastAsia="微软雅黑" w:hAnsi="微软雅黑" w:hint="eastAsia"/>
-        </w:rPr>
-        <w:t>M</w:t>
-      </w:r>
-      <w:r>
-        <w:rPr>
-          <w:rFonts w:ascii="微软雅黑" w:eastAsia="微软雅黑" w:hAnsi="微软雅黑"/>
-        </w:rPr>
-        <w:t>anageType</w:t>
-      </w:r>
-      <w:r>
-        <w:rPr>
-          <w:rFonts w:ascii="微软雅黑" w:eastAsia="微软雅黑" w:hAnsi="微软雅黑" w:hint="eastAsia"/>
-        </w:rPr>
-        <w:t>.</w:t>
-      </w:r>
-      <w:r>
-        <w:t xml:space="preserve"> </w:t>
-      </w:r>
-      <w:r>
-        <w:rPr>
-          <w:rFonts w:ascii="微软雅黑" w:eastAsia="微软雅黑" w:hAnsi="微软雅黑"/>
-        </w:rPr>
-        <w:t>BIND_TYPE</w:t>
-      </w:r>
-      <w:r>
-        <w:rPr>
-          <w:rFonts w:ascii="微软雅黑" w:eastAsia="微软雅黑" w:hAnsi="微软雅黑" w:hint="eastAsia"/>
-        </w:rPr>
-        <w:t>：绑定操作</w:t>
-      </w:r>
-    </w:p>
-    <w:p>
-      <w:pPr>
-        <w:widowControl/>
-        <w:ind w:firstLine="420"/>
-        <w:jc w:val="left"/>
-        <w:rPr>
-          <w:rFonts w:ascii="微软雅黑" w:eastAsia="微软雅黑" w:hAnsi="微软雅黑"/>
-        </w:rPr>
-      </w:pPr>
-      <w:r>
-        <w:rPr>
-          <w:rFonts w:ascii="微软雅黑" w:eastAsia="微软雅黑" w:hAnsi="微软雅黑"/>
-        </w:rPr>
-        <w:t>E</w:t>
-      </w:r>
-      <w:r>
-        <w:rPr>
-          <w:rFonts w:ascii="微软雅黑" w:eastAsia="微软雅黑" w:hAnsi="微软雅黑" w:hint="eastAsia"/>
-        </w:rPr>
-        <w:t>M</w:t>
-      </w:r>
-      <w:r>
-        <w:rPr>
-          <w:rFonts w:ascii="微软雅黑" w:eastAsia="微软雅黑" w:hAnsi="微软雅黑"/>
-        </w:rPr>
-        <w:t>anageType</w:t>
-      </w:r>
-      <w:r>
-        <w:rPr>
-          <w:rFonts w:ascii="微软雅黑" w:eastAsia="微软雅黑" w:hAnsi="微软雅黑" w:hint="eastAsia"/>
-        </w:rPr>
-        <w:t>.</w:t>
-      </w:r>
-      <w:r>
-        <w:t xml:space="preserve"> </w:t>
-      </w:r>
-      <w:r>
-        <w:rPr>
-          <w:rFonts w:ascii="微软雅黑" w:eastAsia="微软雅黑" w:hAnsi="微软雅黑"/>
-        </w:rPr>
-        <w:t>UN</w:t>
-      </w:r>
-      <w:r>
-        <w:rPr>
-          <w:rFonts w:ascii="微软雅黑" w:eastAsia="微软雅黑" w:hAnsi="微软雅黑"/>
-        </w:rPr>
-        <w:t>BIND_TYPE</w:t>
-      </w:r>
-      <w:r>
-        <w:rPr>
-          <w:rFonts w:ascii="微软雅黑" w:eastAsia="微软雅黑" w:hAnsi="微软雅黑" w:hint="eastAsia"/>
-        </w:rPr>
-        <w:t>：</w:t>
-      </w:r>
-      <w:r>
-        <w:rPr>
-          <w:rFonts w:ascii="微软雅黑" w:eastAsia="微软雅黑" w:hAnsi="微软雅黑" w:hint="eastAsia"/>
-        </w:rPr>
-        <w:t>解绑</w:t>
-      </w:r>
-      <w:r>
-        <w:rPr>
-          <w:rFonts w:ascii="微软雅黑" w:eastAsia="微软雅黑" w:hAnsi="微软雅黑" w:hint="eastAsia"/>
-        </w:rPr>
-        <w:t>操作</w:t>
-      </w:r>
-    </w:p>
-    <w:p>
-      <w:pPr>
-        <w:widowControl/>
-        <w:ind w:firstLine="420"/>
-        <w:jc w:val="left"/>
-        <w:rPr>
-          <w:rFonts w:ascii="微软雅黑" w:eastAsia="微软雅黑" w:hAnsi="微软雅黑" w:hint="eastAsia"/>
-        </w:rPr>
-      </w:pPr>
-      <w:r>
-        <w:rPr>
-          <w:rFonts w:ascii="微软雅黑" w:eastAsia="微软雅黑" w:hAnsi="微软雅黑"/>
-        </w:rPr>
-        <w:lastRenderedPageBreak/>
-        <w:t>E</w:t>
-      </w:r>
-      <w:r>
-        <w:rPr>
-          <w:rFonts w:ascii="微软雅黑" w:eastAsia="微软雅黑" w:hAnsi="微软雅黑" w:hint="eastAsia"/>
-        </w:rPr>
-        <w:t>M</w:t>
-      </w:r>
-      <w:r>
-        <w:rPr>
-          <w:rFonts w:ascii="微软雅黑" w:eastAsia="微软雅黑" w:hAnsi="微软雅黑"/>
-        </w:rPr>
-        <w:t>anageType</w:t>
-      </w:r>
-      <w:r>
-        <w:rPr>
-          <w:rFonts w:ascii="微软雅黑" w:eastAsia="微软雅黑" w:hAnsi="微软雅黑" w:hint="eastAsia"/>
-        </w:rPr>
-        <w:t>.</w:t>
-      </w:r>
-      <w:r>
-        <w:t xml:space="preserve"> </w:t>
-      </w:r>
-      <w:r>
-        <w:rPr>
-          <w:rFonts w:ascii="微软雅黑" w:eastAsia="微软雅黑" w:hAnsi="微软雅黑"/>
-        </w:rPr>
-        <w:t>QUERY_BIND_TYPE</w:t>
-      </w:r>
-      <w:r>
-        <w:rPr>
-          <w:rFonts w:ascii="微软雅黑" w:eastAsia="微软雅黑" w:hAnsi="微软雅黑" w:hint="eastAsia"/>
-        </w:rPr>
-        <w:t>：</w:t>
-      </w:r>
-      <w:r>
-        <w:rPr>
-          <w:rFonts w:ascii="微软雅黑" w:eastAsia="微软雅黑" w:hAnsi="微软雅黑" w:hint="eastAsia"/>
-        </w:rPr>
-        <w:t>查询绑定操作</w:t>
+          <w:rFonts w:ascii="微软雅黑" w:eastAsia="微软雅黑" w:hAnsi="微软雅黑" w:hint="eastAsia"/>
+        </w:rPr>
+        <w:t>帐号下绑定设备的列表</w:t>
       </w:r>
     </w:p>
     <w:p>
@@ -8088,7 +7825,13 @@
         <w:rPr>
           <w:rFonts w:ascii="微软雅黑" w:eastAsia="微软雅黑" w:hAnsi="微软雅黑" w:hint="eastAsia"/>
         </w:rPr>
-        <w:t>platform：登录帐号的平台</w:t>
+        <w:t>a</w:t>
+      </w:r>
+      <w:r>
+        <w:rPr>
+          <w:rFonts w:ascii="微软雅黑" w:eastAsia="微软雅黑" w:hAnsi="微软雅黑"/>
+        </w:rPr>
+        <w:t>iAcctInfo</w:t>
       </w:r>
     </w:p>
     <w:p>
@@ -8096,120 +7839,23 @@
         <w:widowControl/>
         <w:jc w:val="left"/>
         <w:rPr>
-          <w:rFonts w:ascii="微软雅黑" w:eastAsia="微软雅黑" w:hAnsi="微软雅黑"/>
-        </w:rPr>
-      </w:pPr>
-      <w:r>
-        <w:rPr>
-          <w:rFonts w:ascii="微软雅黑" w:eastAsia="微软雅黑" w:hAnsi="微软雅黑" w:hint="eastAsia"/>
-        </w:rPr>
-        <w:t>productId：TVS设备ID</w:t>
-      </w:r>
-      <w:r>
-        <w:rPr>
-          <w:rFonts w:ascii="微软雅黑" w:eastAsia="微软雅黑" w:hAnsi="微软雅黑" w:hint="eastAsia"/>
-        </w:rPr>
-        <w:t>（查询时可填</w:t>
-      </w:r>
-      <w:r>
-        <w:rPr>
-          <w:rFonts w:ascii="微软雅黑" w:eastAsia="微软雅黑" w:hAnsi="微软雅黑"/>
-        </w:rPr>
-        <w:t>””</w:t>
-      </w:r>
-      <w:r>
-        <w:rPr>
-          <w:rFonts w:ascii="微软雅黑" w:eastAsia="微软雅黑" w:hAnsi="微软雅黑" w:hint="eastAsia"/>
-        </w:rPr>
-        <w:t>）</w:t>
-      </w:r>
-    </w:p>
-    <w:p>
-      <w:pPr>
-        <w:widowControl/>
-        <w:jc w:val="left"/>
-        <w:rPr>
-          <w:rFonts w:ascii="微软雅黑" w:eastAsia="微软雅黑" w:hAnsi="微软雅黑"/>
-        </w:rPr>
-      </w:pPr>
-      <w:r>
-        <w:rPr>
-          <w:rFonts w:ascii="微软雅黑" w:eastAsia="微软雅黑" w:hAnsi="微软雅黑" w:hint="eastAsia"/>
-        </w:rPr>
-        <w:t>d</w:t>
-      </w:r>
-      <w:r>
-        <w:rPr>
-          <w:rFonts w:ascii="微软雅黑" w:eastAsia="微软雅黑" w:hAnsi="微软雅黑"/>
-        </w:rPr>
-        <w:t>sn</w:t>
-      </w:r>
-      <w:r>
-        <w:rPr>
-          <w:rFonts w:ascii="微软雅黑" w:eastAsia="微软雅黑" w:hAnsi="微软雅黑" w:hint="eastAsia"/>
-        </w:rPr>
-        <w:t>：TVS设备DSN</w:t>
-      </w:r>
-      <w:r>
-        <w:rPr>
-          <w:rFonts w:ascii="微软雅黑" w:eastAsia="微软雅黑" w:hAnsi="微软雅黑" w:hint="eastAsia"/>
-        </w:rPr>
-        <w:t>（查询时可填</w:t>
-      </w:r>
-      <w:r>
-        <w:rPr>
-          <w:rFonts w:ascii="微软雅黑" w:eastAsia="微软雅黑" w:hAnsi="微软雅黑"/>
-        </w:rPr>
-        <w:t>””</w:t>
-      </w:r>
-      <w:r>
-        <w:rPr>
-          <w:rFonts w:ascii="微软雅黑" w:eastAsia="微软雅黑" w:hAnsi="微软雅黑" w:hint="eastAsia"/>
-        </w:rPr>
-        <w:t>）</w:t>
+          <w:rFonts w:ascii="微软雅黑" w:eastAsia="微软雅黑" w:hAnsi="微软雅黑" w:hint="eastAsia"/>
+        </w:rPr>
+      </w:pPr>
+      <w:r>
+        <w:rPr>
+          <w:rFonts w:ascii="微软雅黑" w:eastAsia="微软雅黑" w:hAnsi="微软雅黑"/>
+        </w:rPr>
+        <w:tab/>
+      </w:r>
+      <w:r>
+        <w:rPr>
+          <w:rFonts w:ascii="微软雅黑" w:eastAsia="微软雅黑" w:hAnsi="微软雅黑" w:hint="eastAsia"/>
+        </w:rPr>
+        <w:t>返回设备对应的帐号信息</w:t>
       </w:r>
       <w:bookmarkStart w:id="0" w:name="_GoBack"/>
       <w:bookmarkEnd w:id="0"/>
-    </w:p>
-    <w:p>
-      <w:pPr>
-        <w:widowControl/>
-        <w:jc w:val="left"/>
-        <w:rPr>
-          <w:rFonts w:ascii="微软雅黑" w:eastAsia="微软雅黑" w:hAnsi="微软雅黑"/>
-        </w:rPr>
-      </w:pPr>
-    </w:p>
-    <w:p>
-      <w:pPr>
-        <w:widowControl/>
-        <w:jc w:val="left"/>
-        <w:rPr>
-          <w:rFonts w:ascii="微软雅黑" w:eastAsia="微软雅黑" w:hAnsi="微软雅黑"/>
-        </w:rPr>
-      </w:pPr>
-      <w:r>
-        <w:rPr>
-          <w:rFonts w:ascii="微软雅黑" w:eastAsia="微软雅黑" w:hAnsi="微软雅黑"/>
-        </w:rPr>
-        <w:t>pushDeviceInfos</w:t>
-      </w:r>
-    </w:p>
-    <w:p>
-      <w:pPr>
-        <w:widowControl/>
-        <w:ind w:firstLine="420"/>
-        <w:jc w:val="left"/>
-        <w:rPr>
-          <w:rFonts w:ascii="微软雅黑" w:eastAsia="微软雅黑" w:hAnsi="微软雅黑"/>
-        </w:rPr>
-      </w:pPr>
-      <w:r>
-        <w:rPr>
-          <w:rFonts w:ascii="微软雅黑" w:eastAsia="微软雅黑" w:hAnsi="微软雅黑" w:hint="eastAsia"/>
-        </w:rPr>
-        <w:t>帐号下绑定设备的列表</w:t>
-      </w:r>
     </w:p>
     <w:sectPr>
       <w:pgSz w:w="11906" w:h="16838"/>
@@ -9660,7 +9306,7 @@
 </file>
 
 <file path=customXml/itemProps1.xml><?xml version="1.0" encoding="utf-8"?>
-<ds:datastoreItem xmlns:ds="http://schemas.openxmlformats.org/officeDocument/2006/customXml" ds:itemID="{5D70A1F6-B9E3-4418-834C-43BA854DD3B7}">
+<ds:datastoreItem xmlns:ds="http://schemas.openxmlformats.org/officeDocument/2006/customXml" ds:itemID="{DF755D53-C6F9-4475-8BCF-0FF963F7950A}">
   <ds:schemaRefs>
     <ds:schemaRef ds:uri="http://schemas.openxmlformats.org/officeDocument/2006/bibliography"/>
   </ds:schemaRefs>

</xml_diff>